<commit_message>
anafora ekana to kommati me ta xpaths kai twra eimai sto xslt
</commit_message>
<xml_diff>
--- a/Αναφορα.docx
+++ b/Αναφορα.docx
@@ -99,7 +99,6 @@
           <w:b/>
           <w:sz w:val="28"/>
           <w:szCs w:val="28"/>
-          <w:lang w:val="en-US"/>
         </w:rPr>
         <w:t>:</w:t>
       </w:r>
@@ -734,6 +733,13 @@
           <w:sz w:val="24"/>
           <w:szCs w:val="24"/>
         </w:rPr>
+        <w:t xml:space="preserve"> ([0-1][0-9]|2[0-3]):([0-5][0-9])-([0-1][0-9]|2[0-3]):([0-5][0-9])</w:t>
+      </w:r>
+      <w:r>
+        <w:rPr>
+          <w:sz w:val="24"/>
+          <w:szCs w:val="24"/>
+        </w:rPr>
         <w:t xml:space="preserve"> </w:t>
       </w:r>
       <w:r>
@@ -741,7 +747,43 @@
           <w:sz w:val="24"/>
           <w:szCs w:val="24"/>
         </w:rPr>
-        <w:t>([0-1][0-9]|2[0-3]):([0-5][0-9])-([0-1][0-9]|2[0-3]):([0-5][0-9])</w:t>
+        <w:t>(</w:t>
+      </w:r>
+      <w:r>
+        <w:rPr>
+          <w:sz w:val="24"/>
+          <w:szCs w:val="24"/>
+        </w:rPr>
+        <w:t xml:space="preserve">τύπου </w:t>
+      </w:r>
+      <w:r>
+        <w:rPr>
+          <w:sz w:val="24"/>
+          <w:szCs w:val="24"/>
+          <w:lang w:val="en-US"/>
+        </w:rPr>
+        <w:t>string</w:t>
+      </w:r>
+      <w:r>
+        <w:rPr>
+          <w:sz w:val="24"/>
+          <w:szCs w:val="24"/>
+        </w:rPr>
+        <w:t>)</w:t>
+      </w:r>
+      <w:r>
+        <w:rPr>
+          <w:sz w:val="24"/>
+          <w:szCs w:val="24"/>
+        </w:rPr>
+        <w:t>.</w:t>
+      </w:r>
+      <w:r>
+        <w:rPr>
+          <w:sz w:val="24"/>
+          <w:szCs w:val="24"/>
+        </w:rPr>
+        <w:t>.</w:t>
       </w:r>
       <w:r>
         <w:rPr>
@@ -750,56 +792,6 @@
         </w:rPr>
         <w:t xml:space="preserve"> </w:t>
       </w:r>
-      <w:r>
-        <w:rPr>
-          <w:sz w:val="24"/>
-          <w:szCs w:val="24"/>
-        </w:rPr>
-        <w:t>(</w:t>
-      </w:r>
-      <w:r>
-        <w:rPr>
-          <w:sz w:val="24"/>
-          <w:szCs w:val="24"/>
-        </w:rPr>
-        <w:t xml:space="preserve">τύπου </w:t>
-      </w:r>
-      <w:r>
-        <w:rPr>
-          <w:sz w:val="24"/>
-          <w:szCs w:val="24"/>
-          <w:lang w:val="en-US"/>
-        </w:rPr>
-        <w:t>string</w:t>
-      </w:r>
-      <w:r>
-        <w:rPr>
-          <w:sz w:val="24"/>
-          <w:szCs w:val="24"/>
-        </w:rPr>
-        <w:t>)</w:t>
-      </w:r>
-      <w:r>
-        <w:rPr>
-          <w:sz w:val="24"/>
-          <w:szCs w:val="24"/>
-        </w:rPr>
-        <w:t>.</w:t>
-      </w:r>
-      <w:r>
-        <w:rPr>
-          <w:sz w:val="24"/>
-          <w:szCs w:val="24"/>
-        </w:rPr>
-        <w:t>.</w:t>
-      </w:r>
-      <w:r>
-        <w:rPr>
-          <w:sz w:val="24"/>
-          <w:szCs w:val="24"/>
-        </w:rPr>
-        <w:t xml:space="preserve"> </w:t>
-      </w:r>
     </w:p>
     <w:p>
       <w:pPr>
@@ -875,6 +867,7 @@
         </w:rPr>
         <w:t xml:space="preserve">από αόριστο αριθμό σε ελάχιστο αριθμό εμφάνισης 1 και μέγιστο αριθμό εμφάνισης 9 όπως ζητείται στην εκφώνηση με την χρήση των </w:t>
       </w:r>
+      <w:proofErr w:type="spellStart"/>
       <w:r>
         <w:rPr>
           <w:rFonts w:ascii="Arial" w:hAnsi="Arial" w:cs="Arial"/>
@@ -885,6 +878,7 @@
         </w:rPr>
         <w:t>attributes</w:t>
       </w:r>
+      <w:proofErr w:type="spellEnd"/>
       <w:r>
         <w:rPr>
           <w:sz w:val="24"/>
@@ -892,6 +886,7 @@
         </w:rPr>
         <w:t xml:space="preserve"> </w:t>
       </w:r>
+      <w:proofErr w:type="spellStart"/>
       <w:r>
         <w:rPr>
           <w:sz w:val="24"/>
@@ -899,6 +894,7 @@
         </w:rPr>
         <w:t>minOccurs</w:t>
       </w:r>
+      <w:proofErr w:type="spellEnd"/>
       <w:r>
         <w:rPr>
           <w:sz w:val="24"/>
@@ -906,6 +902,7 @@
         </w:rPr>
         <w:t xml:space="preserve">, </w:t>
       </w:r>
+      <w:proofErr w:type="spellStart"/>
       <w:r>
         <w:rPr>
           <w:sz w:val="24"/>
@@ -913,6 +910,7 @@
         </w:rPr>
         <w:t>maxOccurs</w:t>
       </w:r>
+      <w:proofErr w:type="spellEnd"/>
       <w:r>
         <w:rPr>
           <w:sz w:val="24"/>
@@ -936,7 +934,6 @@
           <w:sz w:val="24"/>
           <w:szCs w:val="24"/>
           <w:u w:val="single"/>
-          <w:lang w:val="en-US"/>
         </w:rPr>
       </w:pPr>
       <w:r>
@@ -956,7 +953,6 @@
           <w:sz w:val="24"/>
           <w:szCs w:val="24"/>
           <w:u w:val="single"/>
-          <w:lang w:val="en-US"/>
         </w:rPr>
         <w:t>5</w:t>
       </w:r>
@@ -1105,6 +1101,7 @@
         </w:rPr>
         <w:t xml:space="preserve">μέγιστο μήκος χαρακτήρων μικρότερο του 8 οπότε </w:t>
       </w:r>
+      <w:proofErr w:type="spellStart"/>
       <w:r>
         <w:rPr>
           <w:sz w:val="24"/>
@@ -1113,6 +1110,7 @@
         </w:rPr>
         <w:t>maxLength</w:t>
       </w:r>
+      <w:proofErr w:type="spellEnd"/>
       <w:r>
         <w:rPr>
           <w:sz w:val="24"/>
@@ -1161,7 +1159,6 @@
           <w:sz w:val="24"/>
           <w:szCs w:val="24"/>
           <w:u w:val="single"/>
-          <w:lang w:val="en-US"/>
         </w:rPr>
       </w:pPr>
       <w:r>
@@ -1181,9 +1178,19 @@
           <w:sz w:val="24"/>
           <w:szCs w:val="24"/>
           <w:u w:val="single"/>
-          <w:lang w:val="en-US"/>
-        </w:rPr>
-        <w:t>6A</w:t>
+        </w:rPr>
+        <w:t>6</w:t>
+      </w:r>
+      <w:r>
+        <w:rPr>
+          <w:b/>
+          <w:bCs/>
+          <w:sz w:val="24"/>
+          <w:szCs w:val="24"/>
+          <w:u w:val="single"/>
+          <w:lang w:val="en-US"/>
+        </w:rPr>
+        <w:t>A</w:t>
       </w:r>
     </w:p>
     <w:p>
@@ -1279,6 +1286,7 @@
         </w:rPr>
         <w:t xml:space="preserve"> και τα τοποθέτησα σε ένα &lt;</w:t>
       </w:r>
+      <w:proofErr w:type="spellStart"/>
       <w:r>
         <w:rPr>
           <w:sz w:val="24"/>
@@ -1287,6 +1295,7 @@
         </w:rPr>
         <w:t>xsl</w:t>
       </w:r>
+      <w:proofErr w:type="spellEnd"/>
       <w:r>
         <w:rPr>
           <w:sz w:val="24"/>
@@ -1294,6 +1303,7 @@
         </w:rPr>
         <w:t>:</w:t>
       </w:r>
+      <w:proofErr w:type="spellStart"/>
       <w:r>
         <w:rPr>
           <w:sz w:val="24"/>
@@ -1318,6 +1328,7 @@
         </w:rPr>
         <w:t>ype</w:t>
       </w:r>
+      <w:proofErr w:type="spellEnd"/>
       <w:r>
         <w:rPr>
           <w:sz w:val="24"/>
@@ -1340,6 +1351,7 @@
         </w:rPr>
         <w:t xml:space="preserve"> με όνομα “</w:t>
       </w:r>
+      <w:proofErr w:type="spellStart"/>
       <w:r>
         <w:rPr>
           <w:sz w:val="24"/>
@@ -1348,6 +1360,7 @@
         </w:rPr>
         <w:t>eventType</w:t>
       </w:r>
+      <w:proofErr w:type="spellEnd"/>
       <w:r>
         <w:rPr>
           <w:sz w:val="24"/>
@@ -1442,6 +1455,7 @@
         </w:rPr>
         <w:t>“</w:t>
       </w:r>
+      <w:proofErr w:type="spellStart"/>
       <w:r>
         <w:rPr>
           <w:sz w:val="24"/>
@@ -1450,6 +1464,7 @@
         </w:rPr>
         <w:t>eventType</w:t>
       </w:r>
+      <w:proofErr w:type="spellEnd"/>
       <w:r>
         <w:rPr>
           <w:sz w:val="24"/>
@@ -1885,6 +1900,7 @@
         </w:rPr>
         <w:t xml:space="preserve">ροσθέτω τους επιπλέον τύπους οι οποίοι είναι οι: </w:t>
       </w:r>
+      <w:proofErr w:type="spellStart"/>
       <w:r>
         <w:rPr>
           <w:sz w:val="24"/>
@@ -1892,6 +1908,7 @@
         </w:rPr>
         <w:t>lessonType</w:t>
       </w:r>
+      <w:proofErr w:type="spellEnd"/>
       <w:r>
         <w:rPr>
           <w:sz w:val="24"/>
@@ -1899,6 +1916,7 @@
         </w:rPr>
         <w:t xml:space="preserve">, </w:t>
       </w:r>
+      <w:proofErr w:type="spellStart"/>
       <w:r>
         <w:rPr>
           <w:sz w:val="24"/>
@@ -1906,6 +1924,7 @@
         </w:rPr>
         <w:t>seminarType</w:t>
       </w:r>
+      <w:proofErr w:type="spellEnd"/>
       <w:r>
         <w:rPr>
           <w:sz w:val="24"/>
@@ -1913,6 +1932,7 @@
         </w:rPr>
         <w:t xml:space="preserve">, </w:t>
       </w:r>
+      <w:proofErr w:type="spellStart"/>
       <w:r>
         <w:rPr>
           <w:sz w:val="24"/>
@@ -1920,6 +1940,7 @@
         </w:rPr>
         <w:t>labType</w:t>
       </w:r>
+      <w:proofErr w:type="spellEnd"/>
       <w:r>
         <w:rPr>
           <w:sz w:val="24"/>
@@ -1927,6 +1948,7 @@
         </w:rPr>
         <w:t xml:space="preserve"> και είναι όλοι τύπου </w:t>
       </w:r>
+      <w:proofErr w:type="spellStart"/>
       <w:r>
         <w:rPr>
           <w:sz w:val="24"/>
@@ -1935,6 +1957,7 @@
         </w:rPr>
         <w:t>eventType</w:t>
       </w:r>
+      <w:proofErr w:type="spellEnd"/>
       <w:r>
         <w:rPr>
           <w:sz w:val="24"/>
@@ -1956,6 +1979,7 @@
         </w:rPr>
         <w:t xml:space="preserve">.Στην περίπτωση του </w:t>
       </w:r>
+      <w:proofErr w:type="spellStart"/>
       <w:r>
         <w:rPr>
           <w:sz w:val="24"/>
@@ -1964,6 +1988,7 @@
         </w:rPr>
         <w:t>lessonType</w:t>
       </w:r>
+      <w:proofErr w:type="spellEnd"/>
       <w:r>
         <w:rPr>
           <w:sz w:val="24"/>
@@ -2000,6 +2025,7 @@
         </w:rPr>
         <w:t xml:space="preserve">”,στο </w:t>
       </w:r>
+      <w:proofErr w:type="spellStart"/>
       <w:r>
         <w:rPr>
           <w:sz w:val="24"/>
@@ -2008,6 +2034,7 @@
         </w:rPr>
         <w:t>seminarType</w:t>
       </w:r>
+      <w:proofErr w:type="spellEnd"/>
       <w:r>
         <w:rPr>
           <w:sz w:val="24"/>
@@ -2015,6 +2042,7 @@
         </w:rPr>
         <w:t xml:space="preserve"> ο αριθμός των διαλέξεων περιορίζεται σε 1 και στο </w:t>
       </w:r>
+      <w:proofErr w:type="spellStart"/>
       <w:r>
         <w:rPr>
           <w:sz w:val="24"/>
@@ -2023,6 +2051,7 @@
         </w:rPr>
         <w:t>labType</w:t>
       </w:r>
+      <w:proofErr w:type="spellEnd"/>
       <w:r>
         <w:rPr>
           <w:sz w:val="24"/>
@@ -2421,43 +2450,39 @@
           <w:sz w:val="24"/>
           <w:szCs w:val="24"/>
           <w:u w:val="single"/>
-          <w:lang w:val="en-US"/>
-        </w:rPr>
-      </w:pPr>
-    </w:p>
-    <w:p>
-      <w:pPr>
-        <w:rPr>
-          <w:b/>
-          <w:bCs/>
-          <w:sz w:val="24"/>
-          <w:szCs w:val="24"/>
-          <w:u w:val="single"/>
-          <w:lang w:val="en-US"/>
-        </w:rPr>
-      </w:pPr>
-    </w:p>
-    <w:p>
-      <w:pPr>
-        <w:rPr>
-          <w:b/>
-          <w:bCs/>
-          <w:sz w:val="24"/>
-          <w:szCs w:val="24"/>
-          <w:u w:val="single"/>
-          <w:lang w:val="en-US"/>
-        </w:rPr>
-      </w:pPr>
-    </w:p>
-    <w:p>
-      <w:pPr>
-        <w:rPr>
-          <w:b/>
-          <w:bCs/>
-          <w:sz w:val="24"/>
-          <w:szCs w:val="24"/>
-          <w:u w:val="single"/>
-          <w:lang w:val="en-US"/>
+        </w:rPr>
+      </w:pPr>
+    </w:p>
+    <w:p>
+      <w:pPr>
+        <w:rPr>
+          <w:b/>
+          <w:bCs/>
+          <w:sz w:val="24"/>
+          <w:szCs w:val="24"/>
+          <w:u w:val="single"/>
+        </w:rPr>
+      </w:pPr>
+    </w:p>
+    <w:p>
+      <w:pPr>
+        <w:rPr>
+          <w:b/>
+          <w:bCs/>
+          <w:sz w:val="24"/>
+          <w:szCs w:val="24"/>
+          <w:u w:val="single"/>
+        </w:rPr>
+      </w:pPr>
+    </w:p>
+    <w:p>
+      <w:pPr>
+        <w:rPr>
+          <w:b/>
+          <w:bCs/>
+          <w:sz w:val="24"/>
+          <w:szCs w:val="24"/>
+          <w:u w:val="single"/>
         </w:rPr>
       </w:pPr>
     </w:p>
@@ -2995,6 +3020,900 @@
         </w:rPr>
       </w:pPr>
     </w:p>
+    <w:p>
+      <w:pPr>
+        <w:rPr>
+          <w:b/>
+          <w:bCs/>
+          <w:sz w:val="24"/>
+          <w:szCs w:val="24"/>
+          <w:u w:val="single"/>
+          <w:lang w:val="en-US"/>
+        </w:rPr>
+      </w:pPr>
+      <w:r>
+        <w:rPr>
+          <w:b/>
+          <w:bCs/>
+          <w:sz w:val="24"/>
+          <w:szCs w:val="24"/>
+          <w:u w:val="single"/>
+          <w:lang w:val="en-US"/>
+        </w:rPr>
+        <w:t>Screenshots</w:t>
+      </w:r>
+      <w:r>
+        <w:rPr>
+          <w:b/>
+          <w:bCs/>
+          <w:sz w:val="24"/>
+          <w:szCs w:val="24"/>
+          <w:u w:val="single"/>
+        </w:rPr>
+        <w:t xml:space="preserve"> για τα αποτελέσματα των </w:t>
+      </w:r>
+      <w:r>
+        <w:rPr>
+          <w:b/>
+          <w:bCs/>
+          <w:sz w:val="24"/>
+          <w:szCs w:val="24"/>
+          <w:u w:val="single"/>
+          <w:lang w:val="en-US"/>
+        </w:rPr>
+        <w:t>XPath</w:t>
+      </w:r>
+      <w:r>
+        <w:rPr>
+          <w:b/>
+          <w:bCs/>
+          <w:sz w:val="24"/>
+          <w:szCs w:val="24"/>
+          <w:u w:val="single"/>
+        </w:rPr>
+        <w:t xml:space="preserve"> </w:t>
+      </w:r>
+      <w:r>
+        <w:rPr>
+          <w:b/>
+          <w:bCs/>
+          <w:sz w:val="24"/>
+          <w:szCs w:val="24"/>
+          <w:u w:val="single"/>
+          <w:lang w:val="en-US"/>
+        </w:rPr>
+        <w:t>queries</w:t>
+      </w:r>
+    </w:p>
+    <w:p>
+      <w:pPr>
+        <w:rPr>
+          <w:sz w:val="24"/>
+          <w:szCs w:val="24"/>
+        </w:rPr>
+      </w:pPr>
+      <w:r>
+        <w:rPr>
+          <w:sz w:val="24"/>
+          <w:szCs w:val="24"/>
+        </w:rPr>
+        <w:t xml:space="preserve">Αρχείο δοκιμής των </w:t>
+      </w:r>
+      <w:r>
+        <w:rPr>
+          <w:sz w:val="24"/>
+          <w:szCs w:val="24"/>
+          <w:lang w:val="en-US"/>
+        </w:rPr>
+        <w:t>XPath</w:t>
+      </w:r>
+      <w:r>
+        <w:rPr>
+          <w:sz w:val="24"/>
+          <w:szCs w:val="24"/>
+        </w:rPr>
+        <w:t xml:space="preserve"> </w:t>
+      </w:r>
+      <w:r>
+        <w:rPr>
+          <w:sz w:val="24"/>
+          <w:szCs w:val="24"/>
+          <w:lang w:val="en-US"/>
+        </w:rPr>
+        <w:t>queries</w:t>
+      </w:r>
+      <w:r>
+        <w:rPr>
+          <w:sz w:val="24"/>
+          <w:szCs w:val="24"/>
+        </w:rPr>
+        <w:t>: 10_</w:t>
+      </w:r>
+      <w:r>
+        <w:rPr>
+          <w:sz w:val="24"/>
+          <w:szCs w:val="24"/>
+          <w:lang w:val="en-US"/>
+        </w:rPr>
+        <w:t>schedule.xml</w:t>
+      </w:r>
+    </w:p>
+    <w:p>
+      <w:pPr>
+        <w:pStyle w:val="a4"/>
+        <w:numPr>
+          <w:ilvl w:val="0"/>
+          <w:numId w:val="2"/>
+        </w:numPr>
+        <w:rPr>
+          <w:b/>
+          <w:bCs/>
+          <w:u w:val="single"/>
+          <w:lang w:val="en-US"/>
+        </w:rPr>
+      </w:pPr>
+      <w:r>
+        <w:rPr>
+          <w:b/>
+          <w:bCs/>
+          <w:u w:val="single"/>
+          <w:lang w:val="en-US"/>
+        </w:rPr>
+        <w:t>XPATH:</w:t>
+      </w:r>
+      <w:r>
+        <w:rPr>
+          <w:b/>
+          <w:bCs/>
+          <w:lang w:val="en-US"/>
+        </w:rPr>
+        <w:t xml:space="preserve">  </w:t>
+      </w:r>
+      <w:r>
+        <w:rPr>
+          <w:b/>
+          <w:bCs/>
+          <w:lang w:val="en-US"/>
+        </w:rPr>
+        <w:t>/Schedule/Lesson/</w:t>
+      </w:r>
+      <w:proofErr w:type="gramStart"/>
+      <w:r>
+        <w:rPr>
+          <w:b/>
+          <w:bCs/>
+          <w:lang w:val="en-US"/>
+        </w:rPr>
+        <w:t>Lecture[</w:t>
+      </w:r>
+      <w:proofErr w:type="gramEnd"/>
+      <w:r>
+        <w:rPr>
+          <w:b/>
+          <w:bCs/>
+          <w:lang w:val="en-US"/>
+        </w:rPr>
+        <w:t>Day="Monday"]/../Title/text()</w:t>
+      </w:r>
+    </w:p>
+    <w:p>
+      <w:pPr>
+        <w:pStyle w:val="a4"/>
+        <w:rPr>
+          <w:b/>
+          <w:bCs/>
+          <w:u w:val="single"/>
+          <w:lang w:val="en-US"/>
+        </w:rPr>
+      </w:pPr>
+    </w:p>
+    <w:p>
+      <w:pPr>
+        <w:pStyle w:val="a4"/>
+        <w:rPr>
+          <w:b/>
+          <w:bCs/>
+          <w:u w:val="single"/>
+          <w:lang w:val="en-US"/>
+        </w:rPr>
+      </w:pPr>
+      <w:r>
+        <w:rPr>
+          <w:noProof/>
+          <w:lang w:val="en-US"/>
+        </w:rPr>
+        <w:drawing>
+          <wp:inline distT="0" distB="0" distL="0" distR="0" wp14:anchorId="1DB38637" wp14:editId="0B30B676">
+            <wp:extent cx="3134162" cy="1095528"/>
+            <wp:effectExtent l="0" t="0" r="0" b="9525"/>
+            <wp:docPr id="2" name="Εικόνα 2" descr="Εικόνα που περιέχει κείμενο&#10;&#10;Περιγραφή που δημιουργήθηκε αυτόματα"/>
+            <wp:cNvGraphicFramePr>
+              <a:graphicFrameLocks xmlns:a="http://schemas.openxmlformats.org/drawingml/2006/main" noChangeAspect="1"/>
+            </wp:cNvGraphicFramePr>
+            <a:graphic xmlns:a="http://schemas.openxmlformats.org/drawingml/2006/main">
+              <a:graphicData uri="http://schemas.openxmlformats.org/drawingml/2006/picture">
+                <pic:pic xmlns:pic="http://schemas.openxmlformats.org/drawingml/2006/picture">
+                  <pic:nvPicPr>
+                    <pic:cNvPr id="2" name="Εικόνα 2" descr="Εικόνα που περιέχει κείμενο&#10;&#10;Περιγραφή που δημιουργήθηκε αυτόματα"/>
+                    <pic:cNvPicPr/>
+                  </pic:nvPicPr>
+                  <pic:blipFill>
+                    <a:blip r:embed="rId12">
+                      <a:extLst>
+                        <a:ext uri="{28A0092B-C50C-407E-A947-70E740481C1C}">
+                          <a14:useLocalDpi xmlns:a14="http://schemas.microsoft.com/office/drawing/2010/main" val="0"/>
+                        </a:ext>
+                      </a:extLst>
+                    </a:blip>
+                    <a:stretch>
+                      <a:fillRect/>
+                    </a:stretch>
+                  </pic:blipFill>
+                  <pic:spPr>
+                    <a:xfrm>
+                      <a:off x="0" y="0"/>
+                      <a:ext cx="3134162" cy="1095528"/>
+                    </a:xfrm>
+                    <a:prstGeom prst="rect">
+                      <a:avLst/>
+                    </a:prstGeom>
+                  </pic:spPr>
+                </pic:pic>
+              </a:graphicData>
+            </a:graphic>
+          </wp:inline>
+        </w:drawing>
+      </w:r>
+    </w:p>
+    <w:p>
+      <w:pPr>
+        <w:pStyle w:val="a4"/>
+        <w:rPr>
+          <w:b/>
+          <w:bCs/>
+          <w:u w:val="single"/>
+          <w:lang w:val="en-US"/>
+        </w:rPr>
+      </w:pPr>
+    </w:p>
+    <w:p>
+      <w:pPr>
+        <w:pStyle w:val="a4"/>
+        <w:numPr>
+          <w:ilvl w:val="0"/>
+          <w:numId w:val="2"/>
+        </w:numPr>
+        <w:rPr>
+          <w:b/>
+          <w:bCs/>
+          <w:u w:val="single"/>
+          <w:lang w:val="en-US"/>
+        </w:rPr>
+      </w:pPr>
+      <w:r>
+        <w:rPr>
+          <w:b/>
+          <w:bCs/>
+          <w:u w:val="single"/>
+          <w:lang w:val="en-US"/>
+        </w:rPr>
+        <w:t>XPATH:</w:t>
+      </w:r>
+      <w:r>
+        <w:rPr>
+          <w:b/>
+          <w:bCs/>
+          <w:lang w:val="en-US"/>
+        </w:rPr>
+        <w:t xml:space="preserve">  </w:t>
+      </w:r>
+      <w:r>
+        <w:rPr>
+          <w:b/>
+          <w:bCs/>
+          <w:lang w:val="en-US"/>
+        </w:rPr>
+        <w:t>/Schedule/Lesson/Lecture[@Classroom="BA</w:t>
+      </w:r>
+      <w:proofErr w:type="gramStart"/>
+      <w:r>
+        <w:rPr>
+          <w:b/>
+          <w:bCs/>
+          <w:lang w:val="en-US"/>
+        </w:rPr>
+        <w:t>"]/..</w:t>
+      </w:r>
+      <w:proofErr w:type="gramEnd"/>
+      <w:r>
+        <w:rPr>
+          <w:b/>
+          <w:bCs/>
+          <w:lang w:val="en-US"/>
+        </w:rPr>
+        <w:t>/Title/text()</w:t>
+      </w:r>
+    </w:p>
+    <w:p>
+      <w:pPr>
+        <w:pStyle w:val="a4"/>
+        <w:rPr>
+          <w:b/>
+          <w:bCs/>
+          <w:u w:val="single"/>
+          <w:lang w:val="en-US"/>
+        </w:rPr>
+      </w:pPr>
+    </w:p>
+    <w:p>
+      <w:pPr>
+        <w:pStyle w:val="a4"/>
+        <w:rPr>
+          <w:b/>
+          <w:bCs/>
+          <w:u w:val="single"/>
+          <w:lang w:val="en-US"/>
+        </w:rPr>
+      </w:pPr>
+      <w:r>
+        <w:rPr>
+          <w:noProof/>
+          <w:lang w:val="en-US"/>
+        </w:rPr>
+        <w:drawing>
+          <wp:inline distT="0" distB="0" distL="0" distR="0" wp14:anchorId="68F59912" wp14:editId="7455F065">
+            <wp:extent cx="2333951" cy="543001"/>
+            <wp:effectExtent l="0" t="0" r="0" b="9525"/>
+            <wp:docPr id="4" name="Εικόνα 4"/>
+            <wp:cNvGraphicFramePr>
+              <a:graphicFrameLocks xmlns:a="http://schemas.openxmlformats.org/drawingml/2006/main" noChangeAspect="1"/>
+            </wp:cNvGraphicFramePr>
+            <a:graphic xmlns:a="http://schemas.openxmlformats.org/drawingml/2006/main">
+              <a:graphicData uri="http://schemas.openxmlformats.org/drawingml/2006/picture">
+                <pic:pic xmlns:pic="http://schemas.openxmlformats.org/drawingml/2006/picture">
+                  <pic:nvPicPr>
+                    <pic:cNvPr id="4" name="Εικόνα 4"/>
+                    <pic:cNvPicPr/>
+                  </pic:nvPicPr>
+                  <pic:blipFill>
+                    <a:blip r:embed="rId13">
+                      <a:extLst>
+                        <a:ext uri="{28A0092B-C50C-407E-A947-70E740481C1C}">
+                          <a14:useLocalDpi xmlns:a14="http://schemas.microsoft.com/office/drawing/2010/main" val="0"/>
+                        </a:ext>
+                      </a:extLst>
+                    </a:blip>
+                    <a:stretch>
+                      <a:fillRect/>
+                    </a:stretch>
+                  </pic:blipFill>
+                  <pic:spPr>
+                    <a:xfrm>
+                      <a:off x="0" y="0"/>
+                      <a:ext cx="2333951" cy="543001"/>
+                    </a:xfrm>
+                    <a:prstGeom prst="rect">
+                      <a:avLst/>
+                    </a:prstGeom>
+                  </pic:spPr>
+                </pic:pic>
+              </a:graphicData>
+            </a:graphic>
+          </wp:inline>
+        </w:drawing>
+      </w:r>
+    </w:p>
+    <w:p>
+      <w:pPr>
+        <w:pStyle w:val="a4"/>
+        <w:rPr>
+          <w:b/>
+          <w:bCs/>
+          <w:u w:val="single"/>
+          <w:lang w:val="en-US"/>
+        </w:rPr>
+      </w:pPr>
+    </w:p>
+    <w:p>
+      <w:pPr>
+        <w:pStyle w:val="a4"/>
+        <w:rPr>
+          <w:b/>
+          <w:bCs/>
+          <w:u w:val="single"/>
+          <w:lang w:val="en-US"/>
+        </w:rPr>
+      </w:pPr>
+    </w:p>
+    <w:p>
+      <w:pPr>
+        <w:ind w:left="360"/>
+        <w:rPr>
+          <w:b/>
+          <w:bCs/>
+          <w:u w:val="single"/>
+          <w:lang w:val="en-US"/>
+        </w:rPr>
+      </w:pPr>
+    </w:p>
+    <w:p>
+      <w:pPr>
+        <w:ind w:left="360"/>
+        <w:rPr>
+          <w:b/>
+          <w:bCs/>
+          <w:u w:val="single"/>
+          <w:lang w:val="en-US"/>
+        </w:rPr>
+      </w:pPr>
+    </w:p>
+    <w:p>
+      <w:pPr>
+        <w:rPr>
+          <w:b/>
+          <w:bCs/>
+          <w:u w:val="single"/>
+          <w:lang w:val="en-US"/>
+        </w:rPr>
+      </w:pPr>
+    </w:p>
+    <w:p>
+      <w:pPr>
+        <w:rPr>
+          <w:b/>
+          <w:bCs/>
+          <w:u w:val="single"/>
+          <w:lang w:val="en-US"/>
+        </w:rPr>
+      </w:pPr>
+    </w:p>
+    <w:p>
+      <w:pPr>
+        <w:pStyle w:val="a4"/>
+        <w:numPr>
+          <w:ilvl w:val="0"/>
+          <w:numId w:val="2"/>
+        </w:numPr>
+        <w:rPr>
+          <w:b/>
+          <w:bCs/>
+          <w:u w:val="single"/>
+          <w:lang w:val="en-US"/>
+        </w:rPr>
+      </w:pPr>
+      <w:r>
+        <w:rPr>
+          <w:b/>
+          <w:bCs/>
+          <w:u w:val="single"/>
+          <w:lang w:val="en-US"/>
+        </w:rPr>
+        <w:t>XPATH:</w:t>
+      </w:r>
+      <w:r>
+        <w:rPr>
+          <w:b/>
+          <w:bCs/>
+          <w:lang w:val="en-US"/>
+        </w:rPr>
+        <w:t xml:space="preserve">  </w:t>
+      </w:r>
+      <w:r>
+        <w:rPr>
+          <w:b/>
+          <w:bCs/>
+          <w:lang w:val="en-US"/>
+        </w:rPr>
+        <w:t>/Schedule/</w:t>
+      </w:r>
+      <w:proofErr w:type="gramStart"/>
+      <w:r>
+        <w:rPr>
+          <w:b/>
+          <w:bCs/>
+          <w:lang w:val="en-US"/>
+        </w:rPr>
+        <w:t>Lesson[</w:t>
+      </w:r>
+      <w:proofErr w:type="gramEnd"/>
+      <w:r>
+        <w:rPr>
+          <w:b/>
+          <w:bCs/>
+          <w:lang w:val="en-US"/>
+        </w:rPr>
+        <w:t>Professor="</w:t>
+      </w:r>
+      <w:proofErr w:type="spellStart"/>
+      <w:r>
+        <w:rPr>
+          <w:b/>
+          <w:bCs/>
+          <w:lang w:val="en-US"/>
+        </w:rPr>
+        <w:t>Hatzilygeroudis</w:t>
+      </w:r>
+      <w:proofErr w:type="spellEnd"/>
+      <w:r>
+        <w:rPr>
+          <w:b/>
+          <w:bCs/>
+          <w:lang w:val="en-US"/>
+        </w:rPr>
+        <w:t>"]/Lecture</w:t>
+      </w:r>
+    </w:p>
+    <w:p>
+      <w:pPr>
+        <w:pStyle w:val="a4"/>
+        <w:rPr>
+          <w:b/>
+          <w:bCs/>
+          <w:u w:val="single"/>
+          <w:lang w:val="en-US"/>
+        </w:rPr>
+      </w:pPr>
+    </w:p>
+    <w:p>
+      <w:pPr>
+        <w:pStyle w:val="a4"/>
+        <w:rPr>
+          <w:b/>
+          <w:bCs/>
+          <w:u w:val="single"/>
+          <w:lang w:val="en-US"/>
+        </w:rPr>
+      </w:pPr>
+      <w:r>
+        <w:rPr>
+          <w:noProof/>
+          <w:lang w:val="en-US"/>
+        </w:rPr>
+        <w:drawing>
+          <wp:inline distT="0" distB="0" distL="0" distR="0" wp14:anchorId="60016F23" wp14:editId="7ACAE5C8">
+            <wp:extent cx="5274310" cy="2705735"/>
+            <wp:effectExtent l="0" t="0" r="2540" b="0"/>
+            <wp:docPr id="6" name="Εικόνα 6" descr="Εικόνα που περιέχει κείμενο&#10;&#10;Περιγραφή που δημιουργήθηκε αυτόματα"/>
+            <wp:cNvGraphicFramePr>
+              <a:graphicFrameLocks xmlns:a="http://schemas.openxmlformats.org/drawingml/2006/main" noChangeAspect="1"/>
+            </wp:cNvGraphicFramePr>
+            <a:graphic xmlns:a="http://schemas.openxmlformats.org/drawingml/2006/main">
+              <a:graphicData uri="http://schemas.openxmlformats.org/drawingml/2006/picture">
+                <pic:pic xmlns:pic="http://schemas.openxmlformats.org/drawingml/2006/picture">
+                  <pic:nvPicPr>
+                    <pic:cNvPr id="6" name="Εικόνα 6" descr="Εικόνα που περιέχει κείμενο&#10;&#10;Περιγραφή που δημιουργήθηκε αυτόματα"/>
+                    <pic:cNvPicPr/>
+                  </pic:nvPicPr>
+                  <pic:blipFill>
+                    <a:blip r:embed="rId14">
+                      <a:extLst>
+                        <a:ext uri="{28A0092B-C50C-407E-A947-70E740481C1C}">
+                          <a14:useLocalDpi xmlns:a14="http://schemas.microsoft.com/office/drawing/2010/main" val="0"/>
+                        </a:ext>
+                      </a:extLst>
+                    </a:blip>
+                    <a:stretch>
+                      <a:fillRect/>
+                    </a:stretch>
+                  </pic:blipFill>
+                  <pic:spPr>
+                    <a:xfrm>
+                      <a:off x="0" y="0"/>
+                      <a:ext cx="5274310" cy="2705735"/>
+                    </a:xfrm>
+                    <a:prstGeom prst="rect">
+                      <a:avLst/>
+                    </a:prstGeom>
+                  </pic:spPr>
+                </pic:pic>
+              </a:graphicData>
+            </a:graphic>
+          </wp:inline>
+        </w:drawing>
+      </w:r>
+    </w:p>
+    <w:p>
+      <w:pPr>
+        <w:rPr>
+          <w:b/>
+          <w:bCs/>
+          <w:u w:val="single"/>
+          <w:lang w:val="en-US"/>
+        </w:rPr>
+      </w:pPr>
+    </w:p>
+    <w:p>
+      <w:pPr>
+        <w:rPr>
+          <w:b/>
+          <w:bCs/>
+          <w:u w:val="single"/>
+        </w:rPr>
+      </w:pPr>
+      <w:r>
+        <w:rPr>
+          <w:b/>
+          <w:bCs/>
+          <w:u w:val="single"/>
+        </w:rPr>
+        <w:t xml:space="preserve">Αρχείο μετασχηματισμού </w:t>
+      </w:r>
+      <w:r>
+        <w:rPr>
+          <w:b/>
+          <w:bCs/>
+          <w:u w:val="single"/>
+          <w:lang w:val="en-US"/>
+        </w:rPr>
+        <w:t>XSLT</w:t>
+      </w:r>
+      <w:r>
+        <w:rPr>
+          <w:b/>
+          <w:bCs/>
+          <w:u w:val="single"/>
+        </w:rPr>
+        <w:t>:</w:t>
+      </w:r>
+    </w:p>
+    <w:p>
+      <w:r>
+        <w:t>Η αλλαγή που έγινε στο δοκιμαστικό αρχείο(10_</w:t>
+      </w:r>
+      <w:r>
+        <w:rPr>
+          <w:lang w:val="en-US"/>
+        </w:rPr>
+        <w:t>schedule</w:t>
+      </w:r>
+      <w:r>
+        <w:t>.</w:t>
+      </w:r>
+      <w:r>
+        <w:rPr>
+          <w:lang w:val="en-US"/>
+        </w:rPr>
+        <w:t>xml</w:t>
+      </w:r>
+      <w:r>
+        <w:t>) είναι να προστεθεί η γραμμή</w:t>
+      </w:r>
+      <w:r>
+        <w:t>:</w:t>
+      </w:r>
+    </w:p>
+    <w:p>
+      <w:pPr>
+        <w:pStyle w:val="alt"/>
+        <w:numPr>
+          <w:ilvl w:val="0"/>
+          <w:numId w:val="3"/>
+        </w:numPr>
+        <w:pBdr>
+          <w:left w:val="single" w:sz="18" w:space="0" w:color="6CE26C"/>
+        </w:pBdr>
+        <w:shd w:val="clear" w:color="auto" w:fill="FFFFFF"/>
+        <w:spacing w:before="0" w:after="0" w:line="210" w:lineRule="atLeast"/>
+        <w:rPr>
+          <w:rFonts w:ascii="Consolas" w:hAnsi="Consolas"/>
+          <w:color w:val="5C5C5C"/>
+          <w:sz w:val="18"/>
+          <w:szCs w:val="18"/>
+          <w:lang w:val="en-US"/>
+        </w:rPr>
+      </w:pPr>
+      <w:r>
+        <w:rPr>
+          <w:rStyle w:val="tag"/>
+          <w:rFonts w:ascii="Consolas" w:hAnsi="Consolas"/>
+          <w:b/>
+          <w:bCs/>
+          <w:color w:val="006699"/>
+          <w:sz w:val="18"/>
+          <w:szCs w:val="18"/>
+          <w:bdr w:val="none" w:sz="0" w:space="0" w:color="auto" w:frame="1"/>
+          <w:lang w:val="en-US"/>
+        </w:rPr>
+        <w:t>&lt;?</w:t>
+      </w:r>
+      <w:r>
+        <w:rPr>
+          <w:rStyle w:val="tag-name"/>
+          <w:rFonts w:ascii="Consolas" w:hAnsi="Consolas"/>
+          <w:b/>
+          <w:bCs/>
+          <w:color w:val="006699"/>
+          <w:sz w:val="18"/>
+          <w:szCs w:val="18"/>
+          <w:bdr w:val="none" w:sz="0" w:space="0" w:color="auto" w:frame="1"/>
+          <w:lang w:val="en-US"/>
+        </w:rPr>
+        <w:t>xml-stylesheet</w:t>
+      </w:r>
+      <w:r>
+        <w:rPr>
+          <w:rFonts w:ascii="Consolas" w:hAnsi="Consolas"/>
+          <w:color w:val="000000"/>
+          <w:sz w:val="18"/>
+          <w:szCs w:val="18"/>
+          <w:bdr w:val="none" w:sz="0" w:space="0" w:color="auto" w:frame="1"/>
+          <w:lang w:val="en-US"/>
+        </w:rPr>
+        <w:t> </w:t>
+      </w:r>
+      <w:r>
+        <w:rPr>
+          <w:rStyle w:val="attribute"/>
+          <w:rFonts w:ascii="Consolas" w:hAnsi="Consolas"/>
+          <w:color w:val="FF0000"/>
+          <w:sz w:val="18"/>
+          <w:szCs w:val="18"/>
+          <w:bdr w:val="none" w:sz="0" w:space="0" w:color="auto" w:frame="1"/>
+          <w:lang w:val="en-US"/>
+        </w:rPr>
+        <w:t>type</w:t>
+      </w:r>
+      <w:r>
+        <w:rPr>
+          <w:rFonts w:ascii="Consolas" w:hAnsi="Consolas"/>
+          <w:color w:val="000000"/>
+          <w:sz w:val="18"/>
+          <w:szCs w:val="18"/>
+          <w:bdr w:val="none" w:sz="0" w:space="0" w:color="auto" w:frame="1"/>
+          <w:lang w:val="en-US"/>
+        </w:rPr>
+        <w:t>=</w:t>
+      </w:r>
+      <w:r>
+        <w:rPr>
+          <w:rStyle w:val="attribute-value"/>
+          <w:rFonts w:ascii="Consolas" w:hAnsi="Consolas"/>
+          <w:color w:val="0000FF"/>
+          <w:sz w:val="18"/>
+          <w:szCs w:val="18"/>
+          <w:bdr w:val="none" w:sz="0" w:space="0" w:color="auto" w:frame="1"/>
+          <w:lang w:val="en-US"/>
+        </w:rPr>
+        <w:t>"text/</w:t>
+      </w:r>
+      <w:proofErr w:type="spellStart"/>
+      <w:r>
+        <w:rPr>
+          <w:rStyle w:val="attribute-value"/>
+          <w:rFonts w:ascii="Consolas" w:hAnsi="Consolas"/>
+          <w:color w:val="0000FF"/>
+          <w:sz w:val="18"/>
+          <w:szCs w:val="18"/>
+          <w:bdr w:val="none" w:sz="0" w:space="0" w:color="auto" w:frame="1"/>
+          <w:lang w:val="en-US"/>
+        </w:rPr>
+        <w:t>xsl</w:t>
+      </w:r>
+      <w:proofErr w:type="spellEnd"/>
+      <w:r>
+        <w:rPr>
+          <w:rStyle w:val="attribute-value"/>
+          <w:rFonts w:ascii="Consolas" w:hAnsi="Consolas"/>
+          <w:color w:val="0000FF"/>
+          <w:sz w:val="18"/>
+          <w:szCs w:val="18"/>
+          <w:bdr w:val="none" w:sz="0" w:space="0" w:color="auto" w:frame="1"/>
+          <w:lang w:val="en-US"/>
+        </w:rPr>
+        <w:t>"</w:t>
+      </w:r>
+      <w:r>
+        <w:rPr>
+          <w:rFonts w:ascii="Consolas" w:hAnsi="Consolas"/>
+          <w:color w:val="000000"/>
+          <w:sz w:val="18"/>
+          <w:szCs w:val="18"/>
+          <w:bdr w:val="none" w:sz="0" w:space="0" w:color="auto" w:frame="1"/>
+          <w:lang w:val="en-US"/>
+        </w:rPr>
+        <w:t> </w:t>
+      </w:r>
+      <w:proofErr w:type="spellStart"/>
+      <w:r>
+        <w:rPr>
+          <w:rStyle w:val="attribute"/>
+          <w:rFonts w:ascii="Consolas" w:hAnsi="Consolas"/>
+          <w:color w:val="FF0000"/>
+          <w:sz w:val="18"/>
+          <w:szCs w:val="18"/>
+          <w:bdr w:val="none" w:sz="0" w:space="0" w:color="auto" w:frame="1"/>
+          <w:lang w:val="en-US"/>
+        </w:rPr>
+        <w:t>href</w:t>
+      </w:r>
+      <w:proofErr w:type="spellEnd"/>
+      <w:r>
+        <w:rPr>
+          <w:rFonts w:ascii="Consolas" w:hAnsi="Consolas"/>
+          <w:color w:val="000000"/>
+          <w:sz w:val="18"/>
+          <w:szCs w:val="18"/>
+          <w:bdr w:val="none" w:sz="0" w:space="0" w:color="auto" w:frame="1"/>
+          <w:lang w:val="en-US"/>
+        </w:rPr>
+        <w:t>=</w:t>
+      </w:r>
+      <w:r>
+        <w:rPr>
+          <w:rStyle w:val="attribute-value"/>
+          <w:rFonts w:ascii="Consolas" w:hAnsi="Consolas"/>
+          <w:color w:val="0000FF"/>
+          <w:sz w:val="18"/>
+          <w:szCs w:val="18"/>
+          <w:bdr w:val="none" w:sz="0" w:space="0" w:color="auto" w:frame="1"/>
+          <w:lang w:val="en-US"/>
+        </w:rPr>
+        <w:t>"transform.xsl</w:t>
+      </w:r>
+      <w:proofErr w:type="gramStart"/>
+      <w:r>
+        <w:rPr>
+          <w:rStyle w:val="attribute-value"/>
+          <w:rFonts w:ascii="Consolas" w:hAnsi="Consolas"/>
+          <w:color w:val="0000FF"/>
+          <w:sz w:val="18"/>
+          <w:szCs w:val="18"/>
+          <w:bdr w:val="none" w:sz="0" w:space="0" w:color="auto" w:frame="1"/>
+          <w:lang w:val="en-US"/>
+        </w:rPr>
+        <w:t>"</w:t>
+      </w:r>
+      <w:r>
+        <w:rPr>
+          <w:rFonts w:ascii="Consolas" w:hAnsi="Consolas"/>
+          <w:color w:val="000000"/>
+          <w:sz w:val="18"/>
+          <w:szCs w:val="18"/>
+          <w:bdr w:val="none" w:sz="0" w:space="0" w:color="auto" w:frame="1"/>
+          <w:lang w:val="en-US"/>
+        </w:rPr>
+        <w:t> </w:t>
+      </w:r>
+      <w:r>
+        <w:rPr>
+          <w:rStyle w:val="tag"/>
+          <w:rFonts w:ascii="Consolas" w:hAnsi="Consolas"/>
+          <w:b/>
+          <w:bCs/>
+          <w:color w:val="006699"/>
+          <w:sz w:val="18"/>
+          <w:szCs w:val="18"/>
+          <w:bdr w:val="none" w:sz="0" w:space="0" w:color="auto" w:frame="1"/>
+          <w:lang w:val="en-US"/>
+        </w:rPr>
+        <w:t>?</w:t>
+      </w:r>
+      <w:proofErr w:type="gramEnd"/>
+      <w:r>
+        <w:rPr>
+          <w:rStyle w:val="tag"/>
+          <w:rFonts w:ascii="Consolas" w:hAnsi="Consolas"/>
+          <w:b/>
+          <w:bCs/>
+          <w:color w:val="006699"/>
+          <w:sz w:val="18"/>
+          <w:szCs w:val="18"/>
+          <w:bdr w:val="none" w:sz="0" w:space="0" w:color="auto" w:frame="1"/>
+          <w:lang w:val="en-US"/>
+        </w:rPr>
+        <w:t>&gt;</w:t>
+      </w:r>
+    </w:p>
+    <w:p>
+      <w:pPr>
+        <w:rPr>
+          <w:b/>
+          <w:bCs/>
+          <w:u w:val="single"/>
+          <w:lang w:val="en-US"/>
+        </w:rPr>
+      </w:pPr>
+    </w:p>
     <w:sectPr>
       <w:pgSz w:w="11906" w:h="16838"/>
       <w:pgMar w:top="1440" w:right="1800" w:bottom="1440" w:left="1800" w:header="708" w:footer="708" w:gutter="0"/>
@@ -3119,8 +4038,240 @@
       </w:rPr>
     </w:lvl>
   </w:abstractNum>
+  <w:abstractNum w:abstractNumId="1" w15:restartNumberingAfterBreak="0">
+    <w:nsid w:val="38277822"/>
+    <w:multiLevelType w:val="multilevel"/>
+    <w:tmpl w:val="FE3AA378"/>
+    <w:lvl w:ilvl="0">
+      <w:start w:val="1"/>
+      <w:numFmt w:val="decimal"/>
+      <w:lvlText w:val="%1."/>
+      <w:lvlJc w:val="left"/>
+      <w:pPr>
+        <w:tabs>
+          <w:tab w:val="num" w:pos="720"/>
+        </w:tabs>
+        <w:ind w:left="720" w:hanging="360"/>
+      </w:pPr>
+    </w:lvl>
+    <w:lvl w:ilvl="1" w:tentative="1">
+      <w:start w:val="1"/>
+      <w:numFmt w:val="decimal"/>
+      <w:lvlText w:val="%2."/>
+      <w:lvlJc w:val="left"/>
+      <w:pPr>
+        <w:tabs>
+          <w:tab w:val="num" w:pos="1440"/>
+        </w:tabs>
+        <w:ind w:left="1440" w:hanging="360"/>
+      </w:pPr>
+    </w:lvl>
+    <w:lvl w:ilvl="2" w:tentative="1">
+      <w:start w:val="1"/>
+      <w:numFmt w:val="decimal"/>
+      <w:lvlText w:val="%3."/>
+      <w:lvlJc w:val="left"/>
+      <w:pPr>
+        <w:tabs>
+          <w:tab w:val="num" w:pos="2160"/>
+        </w:tabs>
+        <w:ind w:left="2160" w:hanging="360"/>
+      </w:pPr>
+    </w:lvl>
+    <w:lvl w:ilvl="3" w:tentative="1">
+      <w:start w:val="1"/>
+      <w:numFmt w:val="decimal"/>
+      <w:lvlText w:val="%4."/>
+      <w:lvlJc w:val="left"/>
+      <w:pPr>
+        <w:tabs>
+          <w:tab w:val="num" w:pos="2880"/>
+        </w:tabs>
+        <w:ind w:left="2880" w:hanging="360"/>
+      </w:pPr>
+    </w:lvl>
+    <w:lvl w:ilvl="4" w:tentative="1">
+      <w:start w:val="1"/>
+      <w:numFmt w:val="decimal"/>
+      <w:lvlText w:val="%5."/>
+      <w:lvlJc w:val="left"/>
+      <w:pPr>
+        <w:tabs>
+          <w:tab w:val="num" w:pos="3600"/>
+        </w:tabs>
+        <w:ind w:left="3600" w:hanging="360"/>
+      </w:pPr>
+    </w:lvl>
+    <w:lvl w:ilvl="5" w:tentative="1">
+      <w:start w:val="1"/>
+      <w:numFmt w:val="decimal"/>
+      <w:lvlText w:val="%6."/>
+      <w:lvlJc w:val="left"/>
+      <w:pPr>
+        <w:tabs>
+          <w:tab w:val="num" w:pos="4320"/>
+        </w:tabs>
+        <w:ind w:left="4320" w:hanging="360"/>
+      </w:pPr>
+    </w:lvl>
+    <w:lvl w:ilvl="6" w:tentative="1">
+      <w:start w:val="1"/>
+      <w:numFmt w:val="decimal"/>
+      <w:lvlText w:val="%7."/>
+      <w:lvlJc w:val="left"/>
+      <w:pPr>
+        <w:tabs>
+          <w:tab w:val="num" w:pos="5040"/>
+        </w:tabs>
+        <w:ind w:left="5040" w:hanging="360"/>
+      </w:pPr>
+    </w:lvl>
+    <w:lvl w:ilvl="7" w:tentative="1">
+      <w:start w:val="1"/>
+      <w:numFmt w:val="decimal"/>
+      <w:lvlText w:val="%8."/>
+      <w:lvlJc w:val="left"/>
+      <w:pPr>
+        <w:tabs>
+          <w:tab w:val="num" w:pos="5760"/>
+        </w:tabs>
+        <w:ind w:left="5760" w:hanging="360"/>
+      </w:pPr>
+    </w:lvl>
+    <w:lvl w:ilvl="8" w:tentative="1">
+      <w:start w:val="1"/>
+      <w:numFmt w:val="decimal"/>
+      <w:lvlText w:val="%9."/>
+      <w:lvlJc w:val="left"/>
+      <w:pPr>
+        <w:tabs>
+          <w:tab w:val="num" w:pos="6480"/>
+        </w:tabs>
+        <w:ind w:left="6480" w:hanging="360"/>
+      </w:pPr>
+    </w:lvl>
+  </w:abstractNum>
+  <w:abstractNum w:abstractNumId="2" w15:restartNumberingAfterBreak="0">
+    <w:nsid w:val="546439C8"/>
+    <w:multiLevelType w:val="hybridMultilevel"/>
+    <w:tmpl w:val="4E464F30"/>
+    <w:lvl w:ilvl="0" w:tplc="ABFED4D4">
+      <w:numFmt w:val="bullet"/>
+      <w:lvlText w:val=""/>
+      <w:lvlJc w:val="left"/>
+      <w:pPr>
+        <w:ind w:left="720" w:hanging="360"/>
+      </w:pPr>
+      <w:rPr>
+        <w:rFonts w:ascii="Wingdings" w:eastAsiaTheme="minorHAnsi" w:hAnsi="Wingdings" w:cstheme="minorBidi" w:hint="default"/>
+        <w:sz w:val="24"/>
+      </w:rPr>
+    </w:lvl>
+    <w:lvl w:ilvl="1" w:tplc="04080003" w:tentative="1">
+      <w:start w:val="1"/>
+      <w:numFmt w:val="bullet"/>
+      <w:lvlText w:val="o"/>
+      <w:lvlJc w:val="left"/>
+      <w:pPr>
+        <w:ind w:left="1440" w:hanging="360"/>
+      </w:pPr>
+      <w:rPr>
+        <w:rFonts w:ascii="Courier New" w:hAnsi="Courier New" w:cs="Courier New" w:hint="default"/>
+      </w:rPr>
+    </w:lvl>
+    <w:lvl w:ilvl="2" w:tplc="04080005" w:tentative="1">
+      <w:start w:val="1"/>
+      <w:numFmt w:val="bullet"/>
+      <w:lvlText w:val=""/>
+      <w:lvlJc w:val="left"/>
+      <w:pPr>
+        <w:ind w:left="2160" w:hanging="360"/>
+      </w:pPr>
+      <w:rPr>
+        <w:rFonts w:ascii="Wingdings" w:hAnsi="Wingdings" w:hint="default"/>
+      </w:rPr>
+    </w:lvl>
+    <w:lvl w:ilvl="3" w:tplc="04080001" w:tentative="1">
+      <w:start w:val="1"/>
+      <w:numFmt w:val="bullet"/>
+      <w:lvlText w:val=""/>
+      <w:lvlJc w:val="left"/>
+      <w:pPr>
+        <w:ind w:left="2880" w:hanging="360"/>
+      </w:pPr>
+      <w:rPr>
+        <w:rFonts w:ascii="Symbol" w:hAnsi="Symbol" w:hint="default"/>
+      </w:rPr>
+    </w:lvl>
+    <w:lvl w:ilvl="4" w:tplc="04080003" w:tentative="1">
+      <w:start w:val="1"/>
+      <w:numFmt w:val="bullet"/>
+      <w:lvlText w:val="o"/>
+      <w:lvlJc w:val="left"/>
+      <w:pPr>
+        <w:ind w:left="3600" w:hanging="360"/>
+      </w:pPr>
+      <w:rPr>
+        <w:rFonts w:ascii="Courier New" w:hAnsi="Courier New" w:cs="Courier New" w:hint="default"/>
+      </w:rPr>
+    </w:lvl>
+    <w:lvl w:ilvl="5" w:tplc="04080005" w:tentative="1">
+      <w:start w:val="1"/>
+      <w:numFmt w:val="bullet"/>
+      <w:lvlText w:val=""/>
+      <w:lvlJc w:val="left"/>
+      <w:pPr>
+        <w:ind w:left="4320" w:hanging="360"/>
+      </w:pPr>
+      <w:rPr>
+        <w:rFonts w:ascii="Wingdings" w:hAnsi="Wingdings" w:hint="default"/>
+      </w:rPr>
+    </w:lvl>
+    <w:lvl w:ilvl="6" w:tplc="04080001" w:tentative="1">
+      <w:start w:val="1"/>
+      <w:numFmt w:val="bullet"/>
+      <w:lvlText w:val=""/>
+      <w:lvlJc w:val="left"/>
+      <w:pPr>
+        <w:ind w:left="5040" w:hanging="360"/>
+      </w:pPr>
+      <w:rPr>
+        <w:rFonts w:ascii="Symbol" w:hAnsi="Symbol" w:hint="default"/>
+      </w:rPr>
+    </w:lvl>
+    <w:lvl w:ilvl="7" w:tplc="04080003" w:tentative="1">
+      <w:start w:val="1"/>
+      <w:numFmt w:val="bullet"/>
+      <w:lvlText w:val="o"/>
+      <w:lvlJc w:val="left"/>
+      <w:pPr>
+        <w:ind w:left="5760" w:hanging="360"/>
+      </w:pPr>
+      <w:rPr>
+        <w:rFonts w:ascii="Courier New" w:hAnsi="Courier New" w:cs="Courier New" w:hint="default"/>
+      </w:rPr>
+    </w:lvl>
+    <w:lvl w:ilvl="8" w:tplc="04080005" w:tentative="1">
+      <w:start w:val="1"/>
+      <w:numFmt w:val="bullet"/>
+      <w:lvlText w:val=""/>
+      <w:lvlJc w:val="left"/>
+      <w:pPr>
+        <w:ind w:left="6480" w:hanging="360"/>
+      </w:pPr>
+      <w:rPr>
+        <w:rFonts w:ascii="Wingdings" w:hAnsi="Wingdings" w:hint="default"/>
+      </w:rPr>
+    </w:lvl>
+  </w:abstractNum>
   <w:num w:numId="1">
     <w:abstractNumId w:val="0"/>
+  </w:num>
+  <w:num w:numId="2">
+    <w:abstractNumId w:val="2"/>
+  </w:num>
+  <w:num w:numId="3">
+    <w:abstractNumId w:val="1"/>
   </w:num>
 </w:numbering>
 </file>
@@ -3527,7 +4678,6 @@
   <w:style w:type="character" w:default="1" w:styleId="a0">
     <w:name w:val="Default Paragraph Font"/>
     <w:uiPriority w:val="1"/>
-    <w:semiHidden/>
     <w:unhideWhenUsed/>
   </w:style>
   <w:style w:type="table" w:default="1" w:styleId="a1">
@@ -3584,6 +4734,40 @@
       <w:ind w:left="720"/>
       <w:contextualSpacing/>
     </w:pPr>
+  </w:style>
+  <w:style w:type="paragraph" w:customStyle="1" w:styleId="alt">
+    <w:name w:val="alt"/>
+    <w:basedOn w:val="a"/>
+    <w:rsid w:val="00AD3A2C"/>
+    <w:pPr>
+      <w:spacing w:before="100" w:beforeAutospacing="1" w:after="100" w:afterAutospacing="1" w:line="240" w:lineRule="auto"/>
+    </w:pPr>
+    <w:rPr>
+      <w:rFonts w:ascii="Times New Roman" w:eastAsia="Times New Roman" w:hAnsi="Times New Roman" w:cs="Times New Roman"/>
+      <w:sz w:val="24"/>
+      <w:szCs w:val="24"/>
+      <w:lang w:eastAsia="el-GR"/>
+    </w:rPr>
+  </w:style>
+  <w:style w:type="character" w:customStyle="1" w:styleId="tag">
+    <w:name w:val="tag"/>
+    <w:basedOn w:val="a0"/>
+    <w:rsid w:val="00AD3A2C"/>
+  </w:style>
+  <w:style w:type="character" w:customStyle="1" w:styleId="tag-name">
+    <w:name w:val="tag-name"/>
+    <w:basedOn w:val="a0"/>
+    <w:rsid w:val="00AD3A2C"/>
+  </w:style>
+  <w:style w:type="character" w:customStyle="1" w:styleId="attribute">
+    <w:name w:val="attribute"/>
+    <w:basedOn w:val="a0"/>
+    <w:rsid w:val="00AD3A2C"/>
+  </w:style>
+  <w:style w:type="character" w:customStyle="1" w:styleId="attribute-value">
+    <w:name w:val="attribute-value"/>
+    <w:basedOn w:val="a0"/>
+    <w:rsid w:val="00AD3A2C"/>
   </w:style>
 </w:styles>
 </file>

</xml_diff>